<commit_message>
Changes in multiple folder
</commit_message>
<xml_diff>
--- a/.NET/.NET Core VS .NET Framework.docx
+++ b/.NET/.NET Core VS .NET Framework.docx
@@ -194,7 +194,24 @@
                 <w:sz w:val="24"/>
                 <w:szCs w:val="24"/>
               </w:rPr>
-              <w:t>When we talk about .NET Core it is defined as the platform on which frameworks like ASP.NET Core and the Universal Windows Platform rely and extend the .NET Core platform’s functionalities.</w:t>
+              <w:t xml:space="preserve">When we talk about .NET Core it is defined as the </w:t>
+            </w:r>
+            <w:r>
+              <w:rPr>
+                <w:rFonts w:ascii="Times New Roman" w:hAnsi="Times New Roman" w:cs="Times New Roman"/>
+                <w:sz w:val="24"/>
+                <w:szCs w:val="24"/>
+                <w:highlight w:val="magenta"/>
+              </w:rPr>
+              <w:t>platform</w:t>
+            </w:r>
+            <w:r>
+              <w:rPr>
+                <w:rFonts w:ascii="Times New Roman" w:hAnsi="Times New Roman" w:cs="Times New Roman"/>
+                <w:sz w:val="24"/>
+                <w:szCs w:val="24"/>
+              </w:rPr>
+              <w:t xml:space="preserve"> on which frameworks like ASP.NET Core and the Universal Windows Platform rely and extend the .NET Core platform’s functionalities.</w:t>
             </w:r>
           </w:p>
         </w:tc>
@@ -792,7 +809,24 @@
                 <w:sz w:val="24"/>
                 <w:szCs w:val="24"/>
               </w:rPr>
-              <w:t xml:space="preserve"> for the construction and deployment of microservices in multiple languages.</w:t>
+              <w:t xml:space="preserve"> for the construction and </w:t>
+            </w:r>
+            <w:r>
+              <w:rPr>
+                <w:rFonts w:ascii="Times New Roman" w:hAnsi="Times New Roman" w:cs="Times New Roman"/>
+                <w:sz w:val="24"/>
+                <w:szCs w:val="24"/>
+                <w:highlight w:val="magenta"/>
+              </w:rPr>
+              <w:t>deployment of microservices</w:t>
+            </w:r>
+            <w:r>
+              <w:rPr>
+                <w:rFonts w:ascii="Times New Roman" w:hAnsi="Times New Roman" w:cs="Times New Roman"/>
+                <w:sz w:val="24"/>
+                <w:szCs w:val="24"/>
+              </w:rPr>
+              <w:t xml:space="preserve"> in multiple languages.</w:t>
             </w:r>
           </w:p>
         </w:tc>
@@ -1183,7 +1217,24 @@
                 <w:sz w:val="24"/>
                 <w:szCs w:val="24"/>
               </w:rPr>
-              <w:t>.NET Framework has this feature called code access security.</w:t>
+              <w:t xml:space="preserve">.NET Framework </w:t>
+            </w:r>
+            <w:r>
+              <w:rPr>
+                <w:rFonts w:ascii="Times New Roman" w:hAnsi="Times New Roman" w:cs="Times New Roman"/>
+                <w:sz w:val="24"/>
+                <w:szCs w:val="24"/>
+                <w:highlight w:val="magenta"/>
+              </w:rPr>
+              <w:t>has this feature</w:t>
+            </w:r>
+            <w:r>
+              <w:rPr>
+                <w:rFonts w:ascii="Times New Roman" w:hAnsi="Times New Roman" w:cs="Times New Roman"/>
+                <w:sz w:val="24"/>
+                <w:szCs w:val="24"/>
+              </w:rPr>
+              <w:t xml:space="preserve"> called code access security.</w:t>
             </w:r>
           </w:p>
         </w:tc>
@@ -1322,7 +1373,24 @@
                 <w:sz w:val="24"/>
                 <w:szCs w:val="24"/>
               </w:rPr>
-              <w:t>Mobile apps are becoming more important for businesses. .NET Core has some support for mobile apps. It’s compatible with Xamarin and other open-source platforms for mobile applications.</w:t>
+              <w:t xml:space="preserve">Mobile apps are becoming more important for businesses. .NET Core has some </w:t>
+            </w:r>
+            <w:r>
+              <w:rPr>
+                <w:rFonts w:ascii="Times New Roman" w:hAnsi="Times New Roman" w:cs="Times New Roman"/>
+                <w:sz w:val="24"/>
+                <w:szCs w:val="24"/>
+                <w:highlight w:val="magenta"/>
+              </w:rPr>
+              <w:t>support for mobile apps</w:t>
+            </w:r>
+            <w:r>
+              <w:rPr>
+                <w:rFonts w:ascii="Times New Roman" w:hAnsi="Times New Roman" w:cs="Times New Roman"/>
+                <w:sz w:val="24"/>
+                <w:szCs w:val="24"/>
+              </w:rPr>
+              <w:t>. It’s compatible with Xamarin and other open-source platforms for mobile applications.</w:t>
             </w:r>
           </w:p>
         </w:tc>
@@ -1347,7 +1415,24 @@
                 <w:sz w:val="24"/>
                 <w:szCs w:val="24"/>
               </w:rPr>
-              <w:t>On the other hand, the .NET Framework does not support their development at all, and that is a problem.</w:t>
+              <w:t xml:space="preserve">On the other hand, the .NET Framework </w:t>
+            </w:r>
+            <w:r>
+              <w:rPr>
+                <w:rFonts w:ascii="Times New Roman" w:hAnsi="Times New Roman" w:cs="Times New Roman"/>
+                <w:sz w:val="24"/>
+                <w:szCs w:val="24"/>
+                <w:highlight w:val="magenta"/>
+              </w:rPr>
+              <w:t>does not support</w:t>
+            </w:r>
+            <w:r>
+              <w:rPr>
+                <w:rFonts w:ascii="Times New Roman" w:hAnsi="Times New Roman" w:cs="Times New Roman"/>
+                <w:sz w:val="24"/>
+                <w:szCs w:val="24"/>
+              </w:rPr>
+              <w:t xml:space="preserve"> their development at all, and that is a problem.</w:t>
             </w:r>
           </w:p>
         </w:tc>
@@ -1415,7 +1500,23 @@
                 <w:sz w:val="24"/>
                 <w:szCs w:val="24"/>
               </w:rPr>
-              <w:t>.NET Core provides a very lightweight CLI( Command Line Interface). There’s always the option of switching to an IDE.</w:t>
+              <w:t xml:space="preserve">.NET Core provides a very lightweight </w:t>
+            </w:r>
+            <w:r>
+              <w:rPr>
+                <w:rFonts w:ascii="Times New Roman" w:hAnsi="Times New Roman" w:cs="Times New Roman"/>
+                <w:sz w:val="24"/>
+                <w:szCs w:val="24"/>
+              </w:rPr>
+              <w:t>CLI (Command</w:t>
+            </w:r>
+            <w:r>
+              <w:rPr>
+                <w:rFonts w:ascii="Times New Roman" w:hAnsi="Times New Roman" w:cs="Times New Roman"/>
+                <w:sz w:val="24"/>
+                <w:szCs w:val="24"/>
+              </w:rPr>
+              <w:t xml:space="preserve"> Line Interface). There’s always the option of switching to an IDE.</w:t>
             </w:r>
           </w:p>
         </w:tc>
@@ -1508,7 +1609,16 @@
                 <w:sz w:val="24"/>
                 <w:szCs w:val="24"/>
               </w:rPr>
-              <w:t xml:space="preserve"> Core provides a solid and adaptable deployment model.</w:t>
+              <w:t xml:space="preserve"> Core provides a </w:t>
+            </w:r>
+            <w:r>
+              <w:rPr>
+                <w:rFonts w:ascii="Times New Roman" w:hAnsi="Times New Roman" w:cs="Times New Roman"/>
+                <w:sz w:val="24"/>
+                <w:szCs w:val="24"/>
+                <w:highlight w:val="magenta"/>
+              </w:rPr>
+              <w:t>solid and adaptable deployment model.</w:t>
             </w:r>
           </w:p>
         </w:tc>
@@ -1533,7 +1643,23 @@
                 <w:sz w:val="24"/>
                 <w:szCs w:val="24"/>
               </w:rPr>
-              <w:t>In the case of .NET Framework, when the updated version is released it is first deployed on the internet information service only.</w:t>
+              <w:t xml:space="preserve">In the case of .NET Framework, when the updated version is </w:t>
+            </w:r>
+            <w:r>
+              <w:rPr>
+                <w:rFonts w:ascii="Times New Roman" w:hAnsi="Times New Roman" w:cs="Times New Roman"/>
+                <w:sz w:val="24"/>
+                <w:szCs w:val="24"/>
+              </w:rPr>
+              <w:t>released,</w:t>
+            </w:r>
+            <w:r>
+              <w:rPr>
+                <w:rFonts w:ascii="Times New Roman" w:hAnsi="Times New Roman" w:cs="Times New Roman"/>
+                <w:sz w:val="24"/>
+                <w:szCs w:val="24"/>
+              </w:rPr>
+              <w:t xml:space="preserve"> it is first deployed on the internet information service only.</w:t>
             </w:r>
           </w:p>
         </w:tc>

</xml_diff>